<commit_message>
apply code review requirements
</commit_message>
<xml_diff>
--- a/heuristic-analysis.docx
+++ b/heuristic-analysis.docx
@@ -7,18 +7,14 @@
         <w:pStyle w:val="Heading1"/>
         <w:numPr>
           <w:ilvl w:val="0"/>
-          <w:numId w:val="1"/>
+          <w:numId w:val="2"/>
         </w:numPr>
         <w:spacing w:before="240" w:after="120"/>
         <w:rPr/>
       </w:pPr>
       <w:r>
         <w:rPr/>
-        <w:t>H</w:t>
-      </w:r>
-      <w:r>
-        <w:rPr/>
-        <w:t>euristic analysis</w:t>
+        <w:t>Heuristic analysis</w:t>
       </w:r>
     </w:p>
     <w:p>
@@ -26,7 +22,7 @@
         <w:pStyle w:val="Heading2"/>
         <w:numPr>
           <w:ilvl w:val="1"/>
-          <w:numId w:val="1"/>
+          <w:numId w:val="2"/>
         </w:numPr>
         <w:rPr/>
       </w:pPr>
@@ -42,80 +38,58 @@
       </w:pPr>
       <w:r>
         <w:rPr/>
-        <w:t xml:space="preserve">After experimenting with 3 given PDDL problems (their states and goals), </w:t>
-      </w:r>
-      <w:r>
-        <w:rPr/>
-        <w:t xml:space="preserve">metrics </w:t>
-      </w:r>
-      <w:r>
-        <w:rPr/>
-        <w:t xml:space="preserve">were documented </w:t>
-      </w:r>
-      <w:r>
-        <w:rPr/>
-        <w:t>for non-heuristic planning solution searches.</w:t>
+        <w:t>After experimenting with 3 given PDDL problems (their states and goals), metrics were documented for non-heuristic planning solution searches.</w:t>
       </w:r>
     </w:p>
     <w:p>
       <w:pPr>
         <w:pStyle w:val="TextBody"/>
         <w:jc w:val="center"/>
-        <w:rPr>
-          <w:i/>
+        <w:rPr/>
+      </w:pPr>
+      <w:r>
+        <w:object>
+          <v:shape id="ole_rId2" style="width:510.6pt;height:330.7pt" o:ole="">
+            <v:imagedata r:id="rId3" o:title=""/>
+          </v:shape>
+          <o:OLEObject Type="Embed" ProgID="Excel.Sheet.12" ShapeID="ole_rId2" DrawAspect="Content" ObjectID="_1516756292" r:id="rId2"/>
+        </w:object>
+      </w:r>
+      <w:r>
+        <w:rPr>
           <w:i/>
           <w:iCs/>
           <w:sz w:val="20"/>
           <w:szCs w:val="20"/>
         </w:rPr>
-      </w:pPr>
-      <w:r>
-        <w:object>
-          <v:shape id="ole_rId2" style="width:496.9pt;height:321.75pt" o:ole="">
-            <v:imagedata r:id="rId3" o:title=""/>
-          </v:shape>
-          <o:OLEObject Type="Embed" ProgID="Excel.Sheet.12" ShapeID="ole_rId2" DrawAspect="Content" ObjectID="_1827127690" r:id="rId2"/>
-        </w:object>
+        <w:t>Table 1</w:t>
+      </w:r>
+    </w:p>
+    <w:p>
+      <w:pPr>
+        <w:pStyle w:val="TextBody"/>
+        <w:rPr/>
+      </w:pPr>
+      <w:r>
+        <w:rPr/>
+        <w:t xml:space="preserve">Breadth first tree search was aborted in problems 2 and 3 because it exceeded 10 minutes, similarly depth limited search was aborted in problem 3 as it exceeded the same time limit as well; those are marked as </w:t>
       </w:r>
       <w:r>
         <w:rPr>
           <w:i/>
           <w:iCs/>
-          <w:sz w:val="20"/>
-          <w:szCs w:val="20"/>
-        </w:rPr>
-        <w:t>Table 1</w:t>
-      </w:r>
-    </w:p>
-    <w:p>
-      <w:pPr>
-        <w:pStyle w:val="TextBody"/>
-        <w:rPr/>
-      </w:pPr>
-      <w:r>
-        <w:rPr/>
-        <w:t xml:space="preserve">Breadth first tree search was aborted in problems 2 and 3 because it exceeded 10 minutes, similarly depth limited search was aborted in problem 3 as it exceeded the same time limit as well; </w:t>
-      </w:r>
-      <w:r>
-        <w:rPr/>
-        <w:t xml:space="preserve">those are marked as </w:t>
+        </w:rPr>
+        <w:t>N/A</w:t>
+      </w:r>
+      <w:r>
+        <w:rPr/>
+        <w:t xml:space="preserve"> in the </w:t>
       </w:r>
       <w:r>
         <w:rPr>
           <w:i/>
           <w:iCs/>
         </w:rPr>
-        <w:t>N/A</w:t>
-      </w:r>
-      <w:r>
-        <w:rPr/>
-        <w:t xml:space="preserve"> in the </w:t>
-      </w:r>
-      <w:r>
-        <w:rPr>
-          <w:i/>
-          <w:iCs/>
-        </w:rPr>
         <w:t>Table 1</w:t>
       </w:r>
       <w:r>
@@ -130,11 +104,7 @@
       </w:pPr>
       <w:r>
         <w:rPr/>
-        <w:t xml:space="preserve">After running tests following optimal plans were computed </w:t>
-      </w:r>
-      <w:r>
-        <w:rPr/>
-        <w:t>(</w:t>
+        <w:t>After running tests following optimal plans were computed (</w:t>
       </w:r>
       <w:r>
         <w:rPr>
@@ -152,16 +122,16 @@
       <w:tblPr>
         <w:tblW w:w="10206" w:type="dxa"/>
         <w:jc w:val="left"/>
-        <w:tblInd w:w="55" w:type="dxa"/>
+        <w:tblInd w:w="53" w:type="dxa"/>
         <w:tblBorders>
-          <w:top w:val="single" w:sz="2" w:space="0" w:color="000000"/>
-          <w:left w:val="single" w:sz="2" w:space="0" w:color="000000"/>
-          <w:bottom w:val="single" w:sz="2" w:space="0" w:color="000000"/>
-          <w:insideH w:val="single" w:sz="2" w:space="0" w:color="000000"/>
+          <w:top w:val="single" w:sz="2" w:space="0" w:color="000001"/>
+          <w:left w:val="single" w:sz="2" w:space="0" w:color="000001"/>
+          <w:bottom w:val="single" w:sz="2" w:space="0" w:color="000001"/>
+          <w:insideH w:val="single" w:sz="2" w:space="0" w:color="000001"/>
         </w:tblBorders>
         <w:tblCellMar>
           <w:top w:w="55" w:type="dxa"/>
-          <w:left w:w="54" w:type="dxa"/>
+          <w:left w:w="51" w:type="dxa"/>
           <w:bottom w:w="55" w:type="dxa"/>
           <w:right w:w="55" w:type="dxa"/>
         </w:tblCellMar>
@@ -177,14 +147,14 @@
           <w:tcPr>
             <w:tcW w:w="3402" w:type="dxa"/>
             <w:tcBorders>
-              <w:top w:val="single" w:sz="2" w:space="0" w:color="000000"/>
-              <w:left w:val="single" w:sz="2" w:space="0" w:color="000000"/>
-              <w:bottom w:val="single" w:sz="2" w:space="0" w:color="000000"/>
-              <w:insideH w:val="single" w:sz="2" w:space="0" w:color="000000"/>
+              <w:top w:val="single" w:sz="2" w:space="0" w:color="000001"/>
+              <w:left w:val="single" w:sz="2" w:space="0" w:color="000001"/>
+              <w:bottom w:val="single" w:sz="2" w:space="0" w:color="000001"/>
+              <w:insideH w:val="single" w:sz="2" w:space="0" w:color="000001"/>
             </w:tcBorders>
             <w:shd w:fill="auto" w:val="clear"/>
             <w:tcMar>
-              <w:left w:w="54" w:type="dxa"/>
+              <w:left w:w="51" w:type="dxa"/>
             </w:tcMar>
           </w:tcPr>
           <w:p>
@@ -202,14 +172,14 @@
           <w:tcPr>
             <w:tcW w:w="3402" w:type="dxa"/>
             <w:tcBorders>
-              <w:top w:val="single" w:sz="2" w:space="0" w:color="000000"/>
-              <w:left w:val="single" w:sz="2" w:space="0" w:color="000000"/>
-              <w:bottom w:val="single" w:sz="2" w:space="0" w:color="000000"/>
-              <w:insideH w:val="single" w:sz="2" w:space="0" w:color="000000"/>
+              <w:top w:val="single" w:sz="2" w:space="0" w:color="000001"/>
+              <w:left w:val="single" w:sz="2" w:space="0" w:color="000001"/>
+              <w:bottom w:val="single" w:sz="2" w:space="0" w:color="000001"/>
+              <w:insideH w:val="single" w:sz="2" w:space="0" w:color="000001"/>
             </w:tcBorders>
             <w:shd w:fill="auto" w:val="clear"/>
             <w:tcMar>
-              <w:left w:w="54" w:type="dxa"/>
+              <w:left w:w="51" w:type="dxa"/>
             </w:tcMar>
           </w:tcPr>
           <w:p>
@@ -227,16 +197,16 @@
           <w:tcPr>
             <w:tcW w:w="3402" w:type="dxa"/>
             <w:tcBorders>
-              <w:top w:val="single" w:sz="2" w:space="0" w:color="000000"/>
-              <w:left w:val="single" w:sz="2" w:space="0" w:color="000000"/>
-              <w:bottom w:val="single" w:sz="2" w:space="0" w:color="000000"/>
-              <w:right w:val="single" w:sz="2" w:space="0" w:color="000000"/>
-              <w:insideH w:val="single" w:sz="2" w:space="0" w:color="000000"/>
-              <w:insideV w:val="single" w:sz="2" w:space="0" w:color="000000"/>
+              <w:top w:val="single" w:sz="2" w:space="0" w:color="000001"/>
+              <w:left w:val="single" w:sz="2" w:space="0" w:color="000001"/>
+              <w:bottom w:val="single" w:sz="2" w:space="0" w:color="000001"/>
+              <w:right w:val="single" w:sz="2" w:space="0" w:color="000001"/>
+              <w:insideH w:val="single" w:sz="2" w:space="0" w:color="000001"/>
+              <w:insideV w:val="single" w:sz="2" w:space="0" w:color="000001"/>
             </w:tcBorders>
             <w:shd w:fill="auto" w:val="clear"/>
             <w:tcMar>
-              <w:left w:w="54" w:type="dxa"/>
+              <w:left w:w="51" w:type="dxa"/>
             </w:tcMar>
           </w:tcPr>
           <w:p>
@@ -257,13 +227,14 @@
           <w:tcPr>
             <w:tcW w:w="3402" w:type="dxa"/>
             <w:tcBorders>
-              <w:left w:val="single" w:sz="2" w:space="0" w:color="000000"/>
-              <w:bottom w:val="single" w:sz="2" w:space="0" w:color="000000"/>
-              <w:insideH w:val="single" w:sz="2" w:space="0" w:color="000000"/>
+              <w:top w:val="single" w:sz="2" w:space="0" w:color="000001"/>
+              <w:left w:val="single" w:sz="2" w:space="0" w:color="000001"/>
+              <w:bottom w:val="single" w:sz="2" w:space="0" w:color="000001"/>
+              <w:insideH w:val="single" w:sz="2" w:space="0" w:color="000001"/>
             </w:tcBorders>
             <w:shd w:fill="auto" w:val="clear"/>
             <w:tcMar>
-              <w:left w:w="54" w:type="dxa"/>
+              <w:left w:w="51" w:type="dxa"/>
             </w:tcMar>
           </w:tcPr>
           <w:p>
@@ -367,13 +338,14 @@
           <w:tcPr>
             <w:tcW w:w="3402" w:type="dxa"/>
             <w:tcBorders>
-              <w:left w:val="single" w:sz="2" w:space="0" w:color="000000"/>
-              <w:bottom w:val="single" w:sz="2" w:space="0" w:color="000000"/>
-              <w:insideH w:val="single" w:sz="2" w:space="0" w:color="000000"/>
+              <w:top w:val="single" w:sz="2" w:space="0" w:color="000001"/>
+              <w:left w:val="single" w:sz="2" w:space="0" w:color="000001"/>
+              <w:bottom w:val="single" w:sz="2" w:space="0" w:color="000001"/>
+              <w:insideH w:val="single" w:sz="2" w:space="0" w:color="000001"/>
             </w:tcBorders>
             <w:shd w:fill="auto" w:val="clear"/>
             <w:tcMar>
-              <w:left w:w="54" w:type="dxa"/>
+              <w:left w:w="51" w:type="dxa"/>
             </w:tcMar>
           </w:tcPr>
           <w:p>
@@ -525,15 +497,16 @@
           <w:tcPr>
             <w:tcW w:w="3402" w:type="dxa"/>
             <w:tcBorders>
-              <w:left w:val="single" w:sz="2" w:space="0" w:color="000000"/>
-              <w:bottom w:val="single" w:sz="2" w:space="0" w:color="000000"/>
-              <w:right w:val="single" w:sz="2" w:space="0" w:color="000000"/>
-              <w:insideH w:val="single" w:sz="2" w:space="0" w:color="000000"/>
-              <w:insideV w:val="single" w:sz="2" w:space="0" w:color="000000"/>
+              <w:top w:val="single" w:sz="2" w:space="0" w:color="000001"/>
+              <w:left w:val="single" w:sz="2" w:space="0" w:color="000001"/>
+              <w:bottom w:val="single" w:sz="2" w:space="0" w:color="000001"/>
+              <w:right w:val="single" w:sz="2" w:space="0" w:color="000001"/>
+              <w:insideH w:val="single" w:sz="2" w:space="0" w:color="000001"/>
+              <w:insideV w:val="single" w:sz="2" w:space="0" w:color="000001"/>
             </w:tcBorders>
             <w:shd w:fill="auto" w:val="clear"/>
             <w:tcMar>
-              <w:left w:w="54" w:type="dxa"/>
+              <w:left w:w="51" w:type="dxa"/>
             </w:tcMar>
           </w:tcPr>
           <w:p>
@@ -761,14 +734,8 @@
         <w:jc w:val="center"/>
         <w:rPr/>
       </w:pPr>
-      <w:r/>
-      <w:r>
-        <w:rPr>
-          <w:i/>
-          <w:iCs/>
-          <w:sz w:val="20"/>
-          <w:szCs w:val="20"/>
-        </w:rPr>
+      <w:r>
+        <w:rPr/>
         <w:drawing>
           <wp:inline distT="0" distB="0" distL="0" distR="0">
             <wp:extent cx="5763895" cy="3239135"/>
@@ -782,123 +749,114 @@
             </a:graphic>
           </wp:inline>
         </w:drawing>
-        <w:t>Figure 1</w:t>
-      </w:r>
-    </w:p>
-    <w:p>
-      <w:pPr>
-        <w:pStyle w:val="TextBody"/>
-        <w:rPr/>
-      </w:pPr>
-      <w:r>
-        <w:rPr/>
-      </w:r>
-    </w:p>
-    <w:p>
-      <w:pPr>
-        <w:pStyle w:val="TextBody"/>
-        <w:rPr/>
-      </w:pPr>
-      <w:r>
-        <w:rPr/>
-        <w:t xml:space="preserve">If algorithm is chosen based solely on time it takes to find </w:t>
-      </w:r>
-      <w:r>
-        <w:rPr/>
-        <w:t xml:space="preserve">the </w:t>
-      </w:r>
-      <w:r>
-        <w:rPr/>
-        <w:t>solution then depth first graph search is the fastest one from non-heuristic solutions (</w:t>
-      </w:r>
-      <w:r>
-        <w:rPr>
-          <w:i/>
-          <w:iCs/>
-        </w:rPr>
-        <w:t>Figure 1</w:t>
-      </w:r>
-      <w:r>
-        <w:rPr/>
-        <w:t xml:space="preserve">), but it does not find the optimal solution, just the first matching one, </w:t>
-      </w:r>
-      <w:r>
-        <w:rPr/>
-        <w:t>e.g. in Problem 3 its plan is 875 steps (</w:t>
-      </w:r>
-      <w:r>
-        <w:rPr>
-          <w:i/>
-          <w:iCs/>
-        </w:rPr>
-        <w:t>Table 1</w:t>
-      </w:r>
-      <w:r>
-        <w:rPr/>
-        <w:t>), where uniform cost search finds a solution with just 12 steps</w:t>
-      </w:r>
-      <w:r>
-        <w:rPr/>
-        <w:t xml:space="preserve">. Instead I would recommend using </w:t>
-      </w:r>
-      <w:r>
-        <w:rPr/>
-        <w:t>uniform cost search as it outperforms breadth first search and finds shortest search plan.</w:t>
-      </w:r>
-    </w:p>
-    <w:p>
-      <w:pPr>
-        <w:pStyle w:val="Heading2"/>
-        <w:numPr>
-          <w:ilvl w:val="1"/>
-          <w:numId w:val="1"/>
-        </w:numPr>
-        <w:rPr/>
-      </w:pPr>
-      <w:r>
-        <w:rPr/>
-        <w:t>Part 2. Domain-independent heuristics</w:t>
-      </w:r>
-    </w:p>
-    <w:p>
-      <w:pPr>
-        <w:pStyle w:val="TextBody"/>
-        <w:rPr/>
-      </w:pPr>
-      <w:r>
-        <w:rPr/>
-        <w:t>Same problems that were mentioned above were tested with graph search algorithms that used heuristics (</w:t>
-      </w:r>
-      <w:r>
-        <w:rPr>
-          <w:i/>
-          <w:iCs/>
-        </w:rPr>
-        <w:t>Table 3</w:t>
-      </w:r>
-      <w:r>
-        <w:rPr/>
-        <w:t>).</w:t>
-      </w:r>
-    </w:p>
-    <w:p>
-      <w:pPr>
-        <w:pStyle w:val="TextBody"/>
+      </w:r>
+    </w:p>
+    <w:p>
+      <w:pPr>
+        <w:pStyle w:val="Normal"/>
+        <w:widowControl/>
+        <w:ind w:left="0" w:right="0" w:hanging="0"/>
         <w:jc w:val="center"/>
-        <w:rPr>
-          <w:i/>
+        <w:rPr/>
+      </w:pPr>
+      <w:r>
+        <w:rPr>
           <w:i/>
           <w:iCs/>
           <w:sz w:val="20"/>
           <w:szCs w:val="20"/>
         </w:rPr>
+        <w:t>Figure 1</w:t>
+      </w:r>
+    </w:p>
+    <w:p>
+      <w:pPr>
+        <w:pStyle w:val="TextBody"/>
+        <w:rPr/>
+      </w:pPr>
+      <w:r>
+        <w:rPr/>
+      </w:r>
+    </w:p>
+    <w:p>
+      <w:pPr>
+        <w:pStyle w:val="TextBody"/>
+        <w:rPr/>
+      </w:pPr>
+      <w:r>
+        <w:rPr/>
+        <w:t>If algorithm is chosen based solely on time it takes to find the solution then depth first graph search is the fastest one from non-heuristic solutions (</w:t>
+      </w:r>
+      <w:r>
+        <w:rPr>
+          <w:i/>
+          <w:iCs/>
+        </w:rPr>
+        <w:t>Figure 1</w:t>
+      </w:r>
+      <w:r>
+        <w:rPr/>
+        <w:t>), but it does not find the optimal solution, just the first matching one, e.g. in Problem 3 its plan is 875 steps (</w:t>
+      </w:r>
+      <w:r>
+        <w:rPr>
+          <w:i/>
+          <w:iCs/>
+        </w:rPr>
+        <w:t>Table 1</w:t>
+      </w:r>
+      <w:r>
+        <w:rPr/>
+        <w:t>), where uniform cost search finds a solution with just 12 steps. Instead I would recommend using uniform cost search as it outperforms breadth first search and finds shortest search plan.</w:t>
+      </w:r>
+    </w:p>
+    <w:p>
+      <w:pPr>
+        <w:pStyle w:val="Heading2"/>
+        <w:numPr>
+          <w:ilvl w:val="1"/>
+          <w:numId w:val="2"/>
+        </w:numPr>
+        <w:rPr/>
+      </w:pPr>
+      <w:r>
+        <w:rPr/>
+        <w:t>Part 2. Domain-independent heuristics</w:t>
+      </w:r>
+    </w:p>
+    <w:p>
+      <w:pPr>
+        <w:pStyle w:val="TextBody"/>
+        <w:rPr/>
+      </w:pPr>
+      <w:r>
+        <w:rPr/>
+        <w:t>Same problems that were mentioned above were tested with graph search algorithms that used heuristics (</w:t>
+      </w:r>
+      <w:r>
+        <w:rPr>
+          <w:i/>
+          <w:iCs/>
+        </w:rPr>
+        <w:t>Table 3</w:t>
+      </w:r>
+      <w:r>
+        <w:rPr/>
+        <w:t>).</w:t>
+      </w:r>
+    </w:p>
+    <w:p>
+      <w:pPr>
+        <w:pStyle w:val="TextBody"/>
+        <w:jc w:val="center"/>
+        <w:rPr/>
       </w:pPr>
       <w:r>
         <w:object>
-          <v:shape id="ole_rId5" style="width:501.45pt;height:113.3pt" o:ole="">
+          <v:shape id="ole_rId5" style="width:514.8pt;height:116.3pt" o:ole="">
             <v:imagedata r:id="rId6" o:title=""/>
           </v:shape>
-          <o:OLEObject Type="Embed" ProgID="Excel.Sheet.12" ShapeID="ole_rId5" DrawAspect="Content" ObjectID="_750104354" r:id="rId5"/>
+          <o:OLEObject Type="Embed" ProgID="Excel.Sheet.12" ShapeID="ole_rId5" DrawAspect="Content" ObjectID="_1040075549" r:id="rId5"/>
         </w:object>
       </w:r>
       <w:r>
@@ -919,19 +877,13 @@
         <w:jc w:val="center"/>
         <w:rPr/>
       </w:pPr>
-      <w:r/>
-      <w:r>
-        <w:rPr>
-          <w:i/>
-          <w:iCs/>
-          <w:sz w:val="20"/>
-          <w:szCs w:val="20"/>
-        </w:rPr>
+      <w:r>
+        <w:rPr/>
         <w:drawing>
           <wp:inline distT="0" distB="0" distL="0" distR="0">
             <wp:extent cx="4423410" cy="2486025"/>
             <wp:effectExtent l="0" t="0" r="0" b="0"/>
-            <wp:docPr id="2" name="Object3"/>
+            <wp:docPr id="2" name="Object4"/>
             <wp:cNvGraphicFramePr/>
             <a:graphic xmlns:a="http://schemas.openxmlformats.org/drawingml/2006/main">
               <a:graphicData uri="http://schemas.openxmlformats.org/drawingml/2006/chart">
@@ -940,8 +892,16 @@
             </a:graphic>
           </wp:inline>
         </w:drawing>
-        <w:t xml:space="preserve">Figure </w:t>
-      </w:r>
+      </w:r>
+    </w:p>
+    <w:p>
+      <w:pPr>
+        <w:pStyle w:val="Normal"/>
+        <w:widowControl/>
+        <w:ind w:left="0" w:right="0" w:hanging="0"/>
+        <w:jc w:val="center"/>
+        <w:rPr/>
+      </w:pPr>
       <w:r>
         <w:rPr>
           <w:i/>
@@ -949,7 +909,7 @@
           <w:sz w:val="20"/>
           <w:szCs w:val="20"/>
         </w:rPr>
-        <w:t>2</w:t>
+        <w:t>Figure 2</w:t>
       </w:r>
     </w:p>
     <w:p>
@@ -975,37 +935,162 @@
           <w:i/>
           <w:iCs/>
         </w:rPr>
-        <w:t xml:space="preserve">Figure </w:t>
+        <w:t>Figure 2</w:t>
+      </w:r>
+      <w:r>
+        <w:rPr/>
+        <w:t>) it expands far more nodes that A* level-sum (</w:t>
       </w:r>
       <w:r>
         <w:rPr>
           <w:i/>
           <w:iCs/>
         </w:rPr>
-        <w:t>2</w:t>
-      </w:r>
-      <w:r>
-        <w:rPr/>
-        <w:t>) it expands far more nodes that A* level-sum (</w:t>
-      </w:r>
-      <w:r>
-        <w:rPr>
-          <w:i/>
-          <w:iCs/>
-        </w:rPr>
         <w:t>Table 3</w:t>
       </w:r>
       <w:r>
         <w:rPr/>
-        <w:t xml:space="preserve">) </w:t>
-      </w:r>
-      <w:r>
-        <w:rPr/>
-        <w:t>because when algorithm ignores preconditions there are more actions allowed (edges created). Furthermore</w:t>
-      </w:r>
-      <w:r>
-        <w:rPr/>
-        <w:t xml:space="preserve"> it does not calculate optimal plan length in Problem 3, this might be because A* level sum is more accurate that ignore preconditions heuristic.</w:t>
+        <w:t>) because when algorithm ignores preconditions there are more actions allowed (edges created). Furthermore it does not calculate optimal plan length in Problem 3, this might be because A* level sum is more accurate that ignore preconditions heuristic.</w:t>
+      </w:r>
+    </w:p>
+    <w:p>
+      <w:pPr>
+        <w:pStyle w:val="Heading2"/>
+        <w:numPr>
+          <w:ilvl w:val="1"/>
+          <w:numId w:val="2"/>
+        </w:numPr>
+        <w:rPr/>
+      </w:pPr>
+      <w:r>
+        <w:rPr/>
+        <w:t>Summary</w:t>
+      </w:r>
+    </w:p>
+    <w:p>
+      <w:pPr>
+        <w:pStyle w:val="TextBody"/>
+        <w:rPr/>
+      </w:pPr>
+      <w:r>
+        <w:rPr/>
+        <w:t xml:space="preserve">Both non-heuristic and heuristic searches find optimal plans but there is no clear winner </w:t>
+      </w:r>
+      <w:r>
+        <w:rPr/>
+        <w:t>when comparing their execution for Problem 3</w:t>
+      </w:r>
+      <w:r>
+        <w:rPr/>
+        <w:t xml:space="preserve">. Best non-heuristic is </w:t>
+      </w:r>
+      <w:r>
+        <w:rPr/>
+        <w:t xml:space="preserve">a </w:t>
+      </w:r>
+      <w:r>
+        <w:rPr/>
+        <w:t xml:space="preserve">uniform cost search which finds </w:t>
+      </w:r>
+      <w:r>
+        <w:rPr>
+          <w:b/>
+          <w:bCs/>
+        </w:rPr>
+        <w:t>optimal plan</w:t>
+      </w:r>
+      <w:r>
+        <w:rPr/>
+        <w:t xml:space="preserve"> (12 steps) by expanding 7302 nodes </w:t>
+      </w:r>
+      <w:r>
+        <w:rPr/>
+        <w:t>and does it in 23 seconds. Fastest</w:t>
+      </w:r>
+      <w:r>
+        <w:rPr/>
+        <w:t xml:space="preserve"> heuristic </w:t>
+      </w:r>
+      <w:r>
+        <w:rPr/>
+        <w:t xml:space="preserve">search is </w:t>
+      </w:r>
+      <w:r>
+        <w:rPr/>
+        <w:t>A* ignore preconditions searc</w:t>
+      </w:r>
+      <w:r>
+        <w:rPr/>
+        <w:t>h, it</w:t>
+      </w:r>
+      <w:r>
+        <w:rPr/>
+        <w:t xml:space="preserve"> expands less nodes (2829) and does it under 11 seconds </w:t>
+      </w:r>
+      <w:r>
+        <w:rPr/>
+        <w:t xml:space="preserve">but it </w:t>
+      </w:r>
+      <w:r>
+        <w:rPr/>
+        <w:t xml:space="preserve">finds </w:t>
+      </w:r>
+      <w:r>
+        <w:rPr>
+          <w:b/>
+          <w:bCs/>
+        </w:rPr>
+        <w:t xml:space="preserve">non optimal </w:t>
+      </w:r>
+      <w:r>
+        <w:rPr>
+          <w:b/>
+          <w:bCs/>
+        </w:rPr>
+        <w:t>plan</w:t>
+      </w:r>
+      <w:r>
+        <w:rPr/>
+        <w:t xml:space="preserve"> (13 steps), </w:t>
+      </w:r>
+      <w:r>
+        <w:rPr/>
+        <w:t xml:space="preserve">it </w:t>
+      </w:r>
+      <w:r>
+        <w:rPr/>
+        <w:t xml:space="preserve">adds more edges to the graph, making it strictly easier to find a path </w:t>
+      </w:r>
+      <w:r>
+        <w:rPr/>
+        <w:t>[1]</w:t>
+      </w:r>
+      <w:r>
+        <w:rPr/>
+        <w:t xml:space="preserve">! </w:t>
+      </w:r>
+      <w:r>
+        <w:rPr/>
+        <w:t xml:space="preserve">Last heuristic search is A* level sum, which finds </w:t>
+      </w:r>
+      <w:r>
+        <w:rPr>
+          <w:b/>
+          <w:bCs/>
+        </w:rPr>
+        <w:t>optimal plan</w:t>
+      </w:r>
+      <w:r>
+        <w:rPr/>
+        <w:t xml:space="preserve"> (12 steps) “i</w:t>
+      </w:r>
+      <w:r>
+        <w:rPr/>
+        <w:t xml:space="preserve">t is much more accurate than the number- of-unsatisfied-goals heuristic” </w:t>
+      </w:r>
+      <w:r>
+        <w:rPr/>
+        <w:t>[2] and it does so by expanding only 167 nodes but takes longer and finishes in 78 seconds.</w:t>
       </w:r>
     </w:p>
     <w:p>
@@ -1019,52 +1104,91 @@
       </w:pPr>
       <w:r>
         <w:rPr/>
-        <w:t>Summary</w:t>
-      </w:r>
-    </w:p>
-    <w:p>
-      <w:pPr>
-        <w:pStyle w:val="TextBody"/>
-        <w:rPr/>
-      </w:pPr>
-      <w:r>
-        <w:rPr/>
-        <w:t xml:space="preserve">Both non-heuristic and heuristic searches find optimal plans but there is no clear winner. Best non-heuristic is </w:t>
-      </w:r>
-      <w:r>
-        <w:rPr/>
-        <w:t xml:space="preserve">uniform cost search </w:t>
-      </w:r>
-      <w:r>
-        <w:rPr/>
-        <w:t xml:space="preserve">which finds optimal plan (12 steps) for Problem 3 by expanding 7302 nodes in 23.26 seconds, best heuristic </w:t>
-      </w:r>
-      <w:r>
-        <w:rPr/>
-        <w:t xml:space="preserve">A* ignore preconditions search </w:t>
-      </w:r>
-      <w:r>
-        <w:rPr/>
-        <w:t>finds worse plan (13 steps) but expands less nodes (2829) and does it under 11 seconds.</w:t>
-      </w:r>
-    </w:p>
-    <w:p>
-      <w:pPr>
-        <w:pStyle w:val="TextBody"/>
-        <w:spacing w:before="0" w:after="140"/>
-        <w:rPr/>
-      </w:pPr>
-      <w:r>
-        <w:rPr/>
-        <w:t xml:space="preserve">In current environment I would pick </w:t>
-      </w:r>
-      <w:r>
-        <w:rPr/>
-        <w:t xml:space="preserve">A* ignore preconditions search </w:t>
-      </w:r>
-      <w:r>
-        <w:rPr/>
-        <w:t>as being the optimal one. But to my mind it would fail if goal complexity increases and its accuracy diminishes.</w:t>
+        <w:t>References</w:t>
+      </w:r>
+    </w:p>
+    <w:p>
+      <w:pPr>
+        <w:pStyle w:val="Footnote"/>
+        <w:rPr>
+          <w:sz w:val="20"/>
+          <w:szCs w:val="20"/>
+        </w:rPr>
+      </w:pPr>
+      <w:r>
+        <w:rPr>
+          <w:sz w:val="20"/>
+          <w:szCs w:val="20"/>
+        </w:rPr>
+        <w:t>[</w:t>
+      </w:r>
+      <w:r>
+        <w:rPr>
+          <w:sz w:val="20"/>
+          <w:szCs w:val="20"/>
+        </w:rPr>
+        <w:t>1</w:t>
+      </w:r>
+      <w:r>
+        <w:rPr>
+          <w:sz w:val="20"/>
+          <w:szCs w:val="20"/>
+        </w:rPr>
+        <w:t xml:space="preserve">] Stuart J. Russell and Peter Norvig, Artificial Intelligence. A Modern Approach. Third Edition, </w:t>
+      </w:r>
+      <w:r>
+        <w:rPr>
+          <w:sz w:val="20"/>
+          <w:szCs w:val="20"/>
+        </w:rPr>
+        <w:t xml:space="preserve">376 </w:t>
+      </w:r>
+      <w:r>
+        <w:rPr>
+          <w:sz w:val="20"/>
+          <w:szCs w:val="20"/>
+        </w:rPr>
+        <w:t>10.2.3 Heuristics for planning</w:t>
+      </w:r>
+    </w:p>
+    <w:p>
+      <w:pPr>
+        <w:pStyle w:val="Footnote"/>
+        <w:rPr>
+          <w:sz w:val="20"/>
+          <w:szCs w:val="20"/>
+        </w:rPr>
+      </w:pPr>
+      <w:r>
+        <w:rPr>
+          <w:sz w:val="20"/>
+          <w:szCs w:val="20"/>
+        </w:rPr>
+        <w:t xml:space="preserve">[2] Stuart J. Russell and Peter Norvig, Artificial Intelligence. A Modern Approach. Third Edition, 382 10.3.1 Planning graphs for heuristic estimation </w:t>
+      </w:r>
+    </w:p>
+    <w:p>
+      <w:pPr>
+        <w:pStyle w:val="Footnote"/>
+        <w:rPr>
+          <w:sz w:val="20"/>
+          <w:szCs w:val="20"/>
+        </w:rPr>
+      </w:pPr>
+      <w:r>
+        <w:rPr>
+          <w:sz w:val="20"/>
+          <w:szCs w:val="20"/>
+        </w:rPr>
+      </w:r>
+    </w:p>
+    <w:p>
+      <w:pPr>
+        <w:pStyle w:val="Footnote"/>
+        <w:rPr/>
+      </w:pPr>
+      <w:r>
+        <w:rPr/>
       </w:r>
     </w:p>
     <w:sectPr>
@@ -1074,6 +1198,7 @@
       <w:pgNumType w:fmt="decimal"/>
       <w:formProt w:val="false"/>
       <w:textDirection w:val="lrTb"/>
+      <w:docGrid w:type="default" w:linePitch="240" w:charSpace="4294961151"/>
     </w:sectPr>
   </w:body>
 </w:document>
@@ -1176,8 +1301,103 @@
       </w:pPr>
     </w:lvl>
   </w:abstractNum>
+  <w:abstractNum w:abstractNumId="2">
+    <w:lvl w:ilvl="0">
+      <w:start w:val="1"/>
+      <w:numFmt w:val="none"/>
+      <w:suff w:val="nothing"/>
+      <w:lvlText w:val=""/>
+      <w:lvlJc w:val="left"/>
+      <w:pPr>
+        <w:ind w:left="0" w:hanging="0"/>
+      </w:pPr>
+    </w:lvl>
+    <w:lvl w:ilvl="1">
+      <w:start w:val="1"/>
+      <w:numFmt w:val="none"/>
+      <w:suff w:val="nothing"/>
+      <w:lvlText w:val=""/>
+      <w:lvlJc w:val="left"/>
+      <w:pPr>
+        <w:ind w:left="0" w:hanging="0"/>
+      </w:pPr>
+    </w:lvl>
+    <w:lvl w:ilvl="2">
+      <w:start w:val="1"/>
+      <w:numFmt w:val="none"/>
+      <w:suff w:val="nothing"/>
+      <w:lvlText w:val=""/>
+      <w:lvlJc w:val="left"/>
+      <w:pPr>
+        <w:ind w:left="0" w:hanging="0"/>
+      </w:pPr>
+    </w:lvl>
+    <w:lvl w:ilvl="3">
+      <w:start w:val="1"/>
+      <w:numFmt w:val="none"/>
+      <w:suff w:val="nothing"/>
+      <w:lvlText w:val=""/>
+      <w:lvlJc w:val="left"/>
+      <w:pPr>
+        <w:ind w:left="0" w:hanging="0"/>
+      </w:pPr>
+    </w:lvl>
+    <w:lvl w:ilvl="4">
+      <w:start w:val="1"/>
+      <w:numFmt w:val="none"/>
+      <w:suff w:val="nothing"/>
+      <w:lvlText w:val=""/>
+      <w:lvlJc w:val="left"/>
+      <w:pPr>
+        <w:ind w:left="0" w:hanging="0"/>
+      </w:pPr>
+    </w:lvl>
+    <w:lvl w:ilvl="5">
+      <w:start w:val="1"/>
+      <w:numFmt w:val="none"/>
+      <w:suff w:val="nothing"/>
+      <w:lvlText w:val=""/>
+      <w:lvlJc w:val="left"/>
+      <w:pPr>
+        <w:ind w:left="0" w:hanging="0"/>
+      </w:pPr>
+    </w:lvl>
+    <w:lvl w:ilvl="6">
+      <w:start w:val="1"/>
+      <w:numFmt w:val="none"/>
+      <w:suff w:val="nothing"/>
+      <w:lvlText w:val=""/>
+      <w:lvlJc w:val="left"/>
+      <w:pPr>
+        <w:ind w:left="0" w:hanging="0"/>
+      </w:pPr>
+    </w:lvl>
+    <w:lvl w:ilvl="7">
+      <w:start w:val="1"/>
+      <w:numFmt w:val="none"/>
+      <w:suff w:val="nothing"/>
+      <w:lvlText w:val=""/>
+      <w:lvlJc w:val="left"/>
+      <w:pPr>
+        <w:ind w:left="0" w:hanging="0"/>
+      </w:pPr>
+    </w:lvl>
+    <w:lvl w:ilvl="8">
+      <w:start w:val="1"/>
+      <w:numFmt w:val="none"/>
+      <w:suff w:val="nothing"/>
+      <w:lvlText w:val=""/>
+      <w:lvlJc w:val="left"/>
+      <w:pPr>
+        <w:ind w:left="0" w:hanging="0"/>
+      </w:pPr>
+    </w:lvl>
+  </w:abstractNum>
   <w:num w:numId="1">
     <w:abstractNumId w:val="1"/>
+  </w:num>
+  <w:num w:numId="2">
+    <w:abstractNumId w:val="2"/>
   </w:num>
 </w:numbering>
 </file>
@@ -1188,15 +1408,12 @@
     <w:rPrDefault>
       <w:rPr>
         <w:rFonts w:ascii="Liberation Serif" w:hAnsi="Liberation Serif" w:eastAsia="Arial Unicode MS" w:cs="Arial Unicode MS"/>
-        <w:sz w:val="24"/>
         <w:szCs w:val="24"/>
         <w:lang w:val="en-IE" w:eastAsia="zh-CN" w:bidi="hi-IN"/>
       </w:rPr>
     </w:rPrDefault>
     <w:pPrDefault>
-      <w:pPr>
-        <w:widowControl/>
-      </w:pPr>
+      <w:pPr/>
     </w:pPrDefault>
   </w:docDefaults>
   <w:style w:type="paragraph" w:styleId="Normal">
@@ -1204,10 +1421,12 @@
     <w:qFormat/>
     <w:pPr>
       <w:widowControl/>
+      <w:bidi w:val="0"/>
+      <w:jc w:val="left"/>
     </w:pPr>
     <w:rPr>
       <w:rFonts w:ascii="Liberation Serif" w:hAnsi="Liberation Serif" w:eastAsia="Arial Unicode MS" w:cs="Arial Unicode MS"/>
-      <w:color w:val="auto"/>
+      <w:color w:val="00000A"/>
       <w:sz w:val="24"/>
       <w:szCs w:val="24"/>
       <w:lang w:val="en-IE" w:eastAsia="zh-CN" w:bidi="hi-IN"/>
@@ -1216,7 +1435,6 @@
   <w:style w:type="paragraph" w:styleId="Heading1">
     <w:name w:val="Heading 1"/>
     <w:basedOn w:val="Heading"/>
-    <w:next w:val="TextBody"/>
     <w:qFormat/>
     <w:pPr>
       <w:numPr>
@@ -1237,7 +1455,6 @@
   <w:style w:type="paragraph" w:styleId="Heading2">
     <w:name w:val="Heading 2"/>
     <w:basedOn w:val="Heading"/>
-    <w:next w:val="TextBody"/>
     <w:qFormat/>
     <w:pPr>
       <w:numPr>
@@ -1258,7 +1475,6 @@
   <w:style w:type="paragraph" w:styleId="Heading3">
     <w:name w:val="Heading 3"/>
     <w:basedOn w:val="Heading"/>
-    <w:next w:val="TextBody"/>
     <w:qFormat/>
     <w:pPr>
       <w:numPr>
@@ -1354,7 +1570,6 @@
   <w:style w:type="paragraph" w:styleId="ListHeading">
     <w:name w:val="List Heading"/>
     <w:basedOn w:val="Normal"/>
-    <w:next w:val="ListContents"/>
     <w:qFormat/>
     <w:pPr>
       <w:ind w:hanging="0"/>
@@ -1382,6 +1597,12 @@
       <w:b/>
       <w:bCs/>
     </w:rPr>
+  </w:style>
+  <w:style w:type="paragraph" w:styleId="Footnote">
+    <w:name w:val="Footnote Text"/>
+    <w:basedOn w:val="Normal"/>
+    <w:pPr/>
+    <w:rPr/>
   </w:style>
 </w:styles>
 </file>
@@ -1459,6 +1680,7 @@
           </c:spPr>
           <c:invertIfNegative val="0"/>
           <c:dLbls>
+            <c:dLblPos val="outEnd"/>
             <c:showLegendKey val="0"/>
             <c:showVal val="0"/>
             <c:showCatName val="0"/>
@@ -1538,6 +1760,7 @@
           </c:spPr>
           <c:invertIfNegative val="0"/>
           <c:dLbls>
+            <c:dLblPos val="outEnd"/>
             <c:showLegendKey val="0"/>
             <c:showVal val="0"/>
             <c:showCatName val="0"/>
@@ -1578,16 +1801,16 @@
                   <c:v>17.0153277550126</c:v>
                 </c:pt>
                 <c:pt idx="1">
+                  <c:v>4.26470135600539</c:v>
+                </c:pt>
+                <c:pt idx="2">
+                  <c:v>1263.85348037299</c:v>
+                </c:pt>
+                <c:pt idx="3">
+                  <c:v>14.9117339529912</c:v>
+                </c:pt>
+                <c:pt idx="4">
                   <c:v/>
-                </c:pt>
-                <c:pt idx="2">
-                  <c:v>4.26470135600539</c:v>
-                </c:pt>
-                <c:pt idx="3">
-                  <c:v>1263.85348037299</c:v>
-                </c:pt>
-                <c:pt idx="4">
-                  <c:v>14.9117339529912</c:v>
                 </c:pt>
               </c:numCache>
             </c:numRef>
@@ -1617,6 +1840,7 @@
           </c:spPr>
           <c:invertIfNegative val="0"/>
           <c:dLbls>
+            <c:dLblPos val="outEnd"/>
             <c:showLegendKey val="0"/>
             <c:showVal val="0"/>
             <c:showCatName val="0"/>
@@ -1657,16 +1881,16 @@
                   <c:v>31.8193697420065</c:v>
                 </c:pt>
                 <c:pt idx="1">
-                  <c:v/>
+                  <c:v>4.10578915098449</c:v>
                 </c:pt>
                 <c:pt idx="2">
-                  <c:v>4.10578915098449</c:v>
+                  <c:v>23.2591086630127</c:v>
                 </c:pt>
                 <c:pt idx="3">
                   <c:v/>
                 </c:pt>
                 <c:pt idx="4">
-                  <c:v>23.2591086630127</c:v>
+                  <c:v/>
                 </c:pt>
               </c:numCache>
             </c:numRef>
@@ -1674,17 +1898,17 @@
         </c:ser>
         <c:gapWidth val="100"/>
         <c:overlap val="0"/>
-        <c:axId val="51878087"/>
-        <c:axId val="8446157"/>
+        <c:axId val="9273702"/>
+        <c:axId val="17733538"/>
       </c:barChart>
       <c:catAx>
-        <c:axId val="51878087"/>
+        <c:axId val="9273702"/>
         <c:scaling>
           <c:orientation val="minMax"/>
         </c:scaling>
         <c:delete val="0"/>
         <c:axPos val="b"/>
-        <c:numFmt formatCode="General" sourceLinked="0"/>
+        <c:numFmt formatCode="DD/MM/YYYY" sourceLinked="1"/>
         <c:majorTickMark val="out"/>
         <c:minorTickMark val="none"/>
         <c:tickLblPos val="nextTo"/>
@@ -1713,14 +1937,14 @@
             </a:pPr>
           </a:p>
         </c:txPr>
-        <c:crossAx val="8446157"/>
+        <c:crossAx val="17733538"/>
         <c:crosses val="autoZero"/>
         <c:auto val="1"/>
         <c:lblAlgn val="ctr"/>
         <c:lblOffset val="100"/>
       </c:catAx>
       <c:valAx>
-        <c:axId val="8446157"/>
+        <c:axId val="17733538"/>
         <c:scaling>
           <c:logBase val="10"/>
           <c:orientation val="minMax"/>
@@ -1765,7 +1989,7 @@
             </a:pPr>
           </a:p>
         </c:txPr>
-        <c:crossAx val="51878087"/>
+        <c:crossAx val="9273702"/>
         <c:crossesAt val="1"/>
       </c:valAx>
       <c:spPr>
@@ -1874,6 +2098,7 @@
           </c:spPr>
           <c:invertIfNegative val="0"/>
           <c:dLbls>
+            <c:dLblPos val="outEnd"/>
             <c:showLegendKey val="0"/>
             <c:showVal val="0"/>
             <c:showCatName val="0"/>
@@ -1935,6 +2160,7 @@
           </c:spPr>
           <c:invertIfNegative val="0"/>
           <c:dLbls>
+            <c:dLblPos val="outEnd"/>
             <c:showLegendKey val="0"/>
             <c:showVal val="0"/>
             <c:showCatName val="0"/>
@@ -1996,6 +2222,7 @@
           </c:spPr>
           <c:invertIfNegative val="0"/>
           <c:dLbls>
+            <c:dLblPos val="outEnd"/>
             <c:showLegendKey val="0"/>
             <c:showVal val="0"/>
             <c:showCatName val="0"/>
@@ -2035,17 +2262,17 @@
         </c:ser>
         <c:gapWidth val="100"/>
         <c:overlap val="0"/>
-        <c:axId val="23798471"/>
-        <c:axId val="8256524"/>
+        <c:axId val="40050053"/>
+        <c:axId val="8126646"/>
       </c:barChart>
       <c:catAx>
-        <c:axId val="23798471"/>
+        <c:axId val="40050053"/>
         <c:scaling>
           <c:orientation val="minMax"/>
         </c:scaling>
         <c:delete val="0"/>
         <c:axPos val="b"/>
-        <c:numFmt formatCode="General" sourceLinked="0"/>
+        <c:numFmt formatCode="DD/MM/YYYY" sourceLinked="1"/>
         <c:majorTickMark val="out"/>
         <c:minorTickMark val="none"/>
         <c:tickLblPos val="nextTo"/>
@@ -2074,14 +2301,14 @@
             </a:pPr>
           </a:p>
         </c:txPr>
-        <c:crossAx val="8256524"/>
+        <c:crossAx val="8126646"/>
         <c:crosses val="autoZero"/>
         <c:auto val="1"/>
         <c:lblAlgn val="ctr"/>
         <c:lblOffset val="100"/>
       </c:catAx>
       <c:valAx>
-        <c:axId val="8256524"/>
+        <c:axId val="8126646"/>
         <c:scaling>
           <c:logBase val="10"/>
           <c:orientation val="minMax"/>
@@ -2126,7 +2353,7 @@
             </a:pPr>
           </a:p>
         </c:txPr>
-        <c:crossAx val="23798471"/>
+        <c:crossAx val="40050053"/>
         <c:crossesAt val="1"/>
       </c:valAx>
       <c:spPr>

</xml_diff>